<commit_message>
jquery工具函数 Signed-off-by: barret <barret.ren@foxmail.com>
</commit_message>
<xml_diff>
--- a/编程技能汇总/PHP/javascript基础.docx
+++ b/编程技能汇总/PHP/javascript基础.docx
@@ -18719,21 +18719,21 @@
               <w:spacing w:before="120" w:after="120"/>
               <w:jc w:val="left"/>
               <w:rPr>
-                <w:rFonts w:ascii="Helvetica" w:eastAsia="宋体" w:hAnsi="Helvetica" w:cs="宋体" w:hint="eastAsia"/>
-                <w:color w:val="1F2426"/>
-                <w:kern w:val="0"/>
-                <w:sz w:val="18"/>
-                <w:szCs w:val="18"/>
-              </w:rPr>
-            </w:pPr>
-            <w:r>
-              <w:rPr>
                 <w:rFonts w:ascii="Helvetica" w:eastAsia="宋体" w:hAnsi="Helvetica" w:cs="宋体"/>
                 <w:color w:val="1F2426"/>
                 <w:kern w:val="0"/>
                 <w:sz w:val="18"/>
                 <w:szCs w:val="18"/>
               </w:rPr>
+            </w:pPr>
+            <w:r>
+              <w:rPr>
+                <w:rFonts w:ascii="Helvetica" w:eastAsia="宋体" w:hAnsi="Helvetica" w:cs="宋体"/>
+                <w:color w:val="1F2426"/>
+                <w:kern w:val="0"/>
+                <w:sz w:val="18"/>
+                <w:szCs w:val="18"/>
+              </w:rPr>
               <w:t>大小变化动画：</w:t>
             </w:r>
           </w:p>
@@ -18741,7 +18741,7 @@
             <w:pPr>
               <w:widowControl/>
               <w:rPr>
-                <w:rFonts w:ascii="宋体" w:eastAsia="宋体" w:hAnsi="宋体" w:cs="宋体" w:hint="eastAsia"/>
+                <w:rFonts w:ascii="宋体" w:eastAsia="宋体" w:hAnsi="宋体" w:cs="宋体"/>
                 <w:b/>
                 <w:kern w:val="0"/>
                 <w:sz w:val="24"/>
@@ -18855,7 +18855,7 @@
             <w:pPr>
               <w:widowControl/>
               <w:rPr>
-                <w:rFonts w:ascii="宋体" w:eastAsia="宋体" w:hAnsi="宋体" w:cs="宋体" w:hint="eastAsia"/>
+                <w:rFonts w:ascii="宋体" w:eastAsia="宋体" w:hAnsi="宋体" w:cs="宋体"/>
                 <w:b/>
                 <w:kern w:val="0"/>
                 <w:sz w:val="24"/>
@@ -19002,7 +19002,7 @@
             <w:pPr>
               <w:widowControl/>
               <w:rPr>
-                <w:rFonts w:ascii="宋体" w:eastAsia="宋体" w:hAnsi="宋体" w:cs="宋体" w:hint="eastAsia"/>
+                <w:rFonts w:ascii="宋体" w:eastAsia="宋体" w:hAnsi="宋体" w:cs="宋体"/>
                 <w:b/>
                 <w:kern w:val="0"/>
                 <w:sz w:val="24"/>
@@ -19365,19 +19365,19 @@
             <w:pPr>
               <w:widowControl/>
               <w:rPr>
-                <w:rFonts w:ascii="宋体" w:eastAsia="宋体" w:hAnsi="宋体" w:cs="宋体" w:hint="eastAsia"/>
-                <w:b/>
-                <w:kern w:val="0"/>
-                <w:sz w:val="24"/>
-                <w:szCs w:val="24"/>
-              </w:rPr>
-            </w:pPr>
-          </w:p>
-          <w:p>
-            <w:pPr>
-              <w:widowControl/>
-              <w:rPr>
-                <w:rFonts w:ascii="宋体" w:eastAsia="宋体" w:hAnsi="宋体" w:cs="宋体" w:hint="eastAsia"/>
+                <w:rFonts w:ascii="宋体" w:eastAsia="宋体" w:hAnsi="宋体" w:cs="宋体"/>
+                <w:b/>
+                <w:kern w:val="0"/>
+                <w:sz w:val="24"/>
+                <w:szCs w:val="24"/>
+              </w:rPr>
+            </w:pPr>
+          </w:p>
+          <w:p>
+            <w:pPr>
+              <w:widowControl/>
+              <w:rPr>
+                <w:rFonts w:ascii="宋体" w:eastAsia="宋体" w:hAnsi="宋体" w:cs="宋体"/>
                 <w:b/>
                 <w:kern w:val="0"/>
                 <w:sz w:val="24"/>
@@ -19651,11 +19651,6 @@
             </w:r>
           </w:p>
           <w:p>
-            <w:pPr>
-              <w:rPr>
-                <w:rFonts w:hint="eastAsia"/>
-              </w:rPr>
-            </w:pPr>
             <w:r>
               <w:rPr>
                 <w:noProof/>
@@ -19933,11 +19928,6 @@
             </w:r>
           </w:p>
           <w:p>
-            <w:pPr>
-              <w:rPr>
-                <w:rFonts w:hint="eastAsia"/>
-              </w:rPr>
-            </w:pPr>
             <w:r>
               <w:rPr>
                 <w:noProof/>
@@ -20328,7 +20318,6 @@
           <w:p>
             <w:pPr>
               <w:rPr>
-                <w:rFonts w:hint="eastAsia"/>
                 <w:b/>
               </w:rPr>
             </w:pPr>
@@ -20457,7 +20446,6 @@
           <w:p>
             <w:pPr>
               <w:rPr>
-                <w:rFonts w:hint="eastAsia"/>
                 <w:b/>
               </w:rPr>
             </w:pPr>
@@ -20714,7 +20702,6 @@
           <w:p>
             <w:pPr>
               <w:rPr>
-                <w:rFonts w:hint="eastAsia"/>
                 <w:b/>
               </w:rPr>
             </w:pPr>
@@ -20982,11 +20969,69 @@
               </w:rPr>
               <w:t>参数是一个或多个表单中的元素或表单元素本身。</w:t>
             </w:r>
-          </w:p>
-          <w:p>
-            <w:pPr>
-              <w:rPr>
-                <w:rFonts w:hint="eastAsia"/>
+            <w:r>
+              <w:rPr>
+                <w:rFonts w:ascii="Helvetica" w:hAnsi="Helvetica" w:hint="eastAsia"/>
+                <w:color w:val="1F2426"/>
+                <w:sz w:val="18"/>
+                <w:szCs w:val="18"/>
+              </w:rPr>
+              <w:t xml:space="preserve">  </w:t>
+            </w:r>
+            <w:r>
+              <w:rPr>
+                <w:rFonts w:ascii="Helvetica" w:hAnsi="Helvetica" w:hint="eastAsia"/>
+                <w:color w:val="1F2426"/>
+                <w:sz w:val="18"/>
+                <w:szCs w:val="18"/>
+              </w:rPr>
+              <w:t>相同用法的还有</w:t>
+            </w:r>
+            <w:r>
+              <w:rPr>
+                <w:rFonts w:ascii="Helvetica" w:hAnsi="Helvetica"/>
+                <w:b/>
+                <w:color w:val="FF0000"/>
+                <w:sz w:val="21"/>
+                <w:szCs w:val="18"/>
+              </w:rPr>
+              <w:t>$.</w:t>
+            </w:r>
+            <w:proofErr w:type="spellStart"/>
+            <w:r>
+              <w:rPr>
+                <w:rFonts w:ascii="Helvetica" w:hAnsi="Helvetica"/>
+                <w:b/>
+                <w:color w:val="FF0000"/>
+                <w:sz w:val="21"/>
+                <w:szCs w:val="18"/>
+              </w:rPr>
+              <w:t>param</w:t>
+            </w:r>
+            <w:proofErr w:type="spellEnd"/>
+            <w:r>
+              <w:rPr>
+                <w:rFonts w:ascii="Helvetica" w:hAnsi="Helvetica"/>
+                <w:b/>
+                <w:color w:val="FF0000"/>
+                <w:sz w:val="21"/>
+                <w:szCs w:val="18"/>
+              </w:rPr>
+              <w:t>()</w:t>
+            </w:r>
+            <w:r>
+              <w:rPr>
+                <w:rFonts w:ascii="Helvetica" w:hAnsi="Helvetica"/>
+                <w:color w:val="1F2426"/>
+                <w:sz w:val="18"/>
+                <w:szCs w:val="18"/>
+              </w:rPr>
+              <w:t>方法</w:t>
+            </w:r>
+          </w:p>
+          <w:p>
+            <w:pPr>
+              <w:rPr>
                 <w:b/>
               </w:rPr>
             </w:pPr>
@@ -21407,7 +21452,6 @@
           <w:p>
             <w:pPr>
               <w:rPr>
-                <w:rFonts w:hint="eastAsia"/>
                 <w:b/>
               </w:rPr>
             </w:pPr>
@@ -21559,7 +21603,7 @@
               <w:spacing w:before="0" w:beforeAutospacing="0" w:after="0" w:afterAutospacing="0"/>
               <w:rPr>
                 <w:rStyle w:val="a3"/>
-                <w:rFonts w:ascii="Monaco" w:hAnsi="Monaco"/>
+                <w:rFonts w:ascii="Monaco" w:hAnsi="Monaco" w:hint="eastAsia"/>
                 <w:color w:val="1F2426"/>
                 <w:sz w:val="20"/>
                 <w:szCs w:val="20"/>
@@ -22000,13 +22044,1343 @@
                 </wp:inline>
               </w:drawing>
             </w:r>
-            <w:bookmarkStart w:id="0" w:name="_GoBack"/>
-            <w:bookmarkEnd w:id="0"/>
           </w:p>
         </w:tc>
       </w:tr>
     </w:tbl>
-    <w:p/>
+    <w:p>
+      <w:pPr>
+        <w:pStyle w:val="2"/>
+        <w:rPr>
+          <w:rFonts w:hint="eastAsia"/>
+        </w:rPr>
+      </w:pPr>
+      <w:r>
+        <w:t>8</w:t>
+      </w:r>
+      <w:r>
+        <w:t>，</w:t>
+      </w:r>
+      <w:proofErr w:type="spellStart"/>
+      <w:r>
+        <w:t>jquery</w:t>
+      </w:r>
+      <w:proofErr w:type="spellEnd"/>
+      <w:r>
+        <w:t>工具函数</w:t>
+      </w:r>
+    </w:p>
+    <w:tbl>
+      <w:tblPr>
+        <w:tblStyle w:val="a5"/>
+        <w:tblW w:w="5000" w:type="pct"/>
+        <w:tblLook w:val="04A0" w:firstRow="1" w:lastRow="0" w:firstColumn="1" w:lastColumn="0" w:noHBand="0" w:noVBand="1"/>
+      </w:tblPr>
+      <w:tblGrid>
+        <w:gridCol w:w="4806"/>
+        <w:gridCol w:w="4629"/>
+        <w:gridCol w:w="5166"/>
+        <w:gridCol w:w="4718"/>
+      </w:tblGrid>
+      <w:tr>
+        <w:tc>
+          <w:tcPr>
+            <w:tcW w:w="1250" w:type="pct"/>
+          </w:tcPr>
+          <w:p>
+            <w:r>
+              <w:rPr>
+                <w:rFonts w:hint="eastAsia"/>
+                <w:b/>
+              </w:rPr>
+              <w:t>获取浏览器版本和名称</w:t>
+            </w:r>
+            <w:r>
+              <w:rPr>
+                <w:rFonts w:hint="eastAsia"/>
+              </w:rPr>
+              <w:t>：</w:t>
+            </w:r>
+          </w:p>
+          <w:p>
+            <w:pPr>
+              <w:rPr>
+                <w:rFonts w:ascii="Helvetica" w:hAnsi="Helvetica"/>
+                <w:color w:val="1F2426"/>
+                <w:sz w:val="18"/>
+                <w:szCs w:val="18"/>
+                <w:shd w:val="clear" w:color="auto" w:fill="EDF1F2"/>
+              </w:rPr>
+            </w:pPr>
+            <w:r>
+              <w:rPr>
+                <w:rFonts w:ascii="Helvetica" w:hAnsi="Helvetica"/>
+                <w:color w:val="1F2426"/>
+                <w:sz w:val="18"/>
+                <w:szCs w:val="18"/>
+                <w:shd w:val="clear" w:color="auto" w:fill="EDF1F2"/>
+              </w:rPr>
+              <w:t>通过</w:t>
+            </w:r>
+            <w:r>
+              <w:rPr>
+                <w:rStyle w:val="HTML0"/>
+                <w:rFonts w:ascii="Monaco" w:hAnsi="Monaco"/>
+                <w:color w:val="1F2426"/>
+                <w:sz w:val="20"/>
+                <w:szCs w:val="20"/>
+                <w:bdr w:val="single" w:sz="6" w:space="0" w:color="CCCCCC" w:frame="1"/>
+                <w:shd w:val="clear" w:color="auto" w:fill="EEEEEE"/>
+              </w:rPr>
+              <w:t>$.browser</w:t>
+            </w:r>
+            <w:r>
+              <w:rPr>
+                <w:rFonts w:ascii="Helvetica" w:hAnsi="Helvetica"/>
+                <w:color w:val="1F2426"/>
+                <w:sz w:val="18"/>
+                <w:szCs w:val="18"/>
+                <w:shd w:val="clear" w:color="auto" w:fill="EDF1F2"/>
+              </w:rPr>
+              <w:t>对象可以获取浏览器的名称和版本信息，如</w:t>
+            </w:r>
+            <w:r>
+              <w:rPr>
+                <w:rStyle w:val="HTML0"/>
+                <w:rFonts w:ascii="Monaco" w:hAnsi="Monaco"/>
+                <w:color w:val="1F2426"/>
+                <w:sz w:val="20"/>
+                <w:szCs w:val="20"/>
+                <w:bdr w:val="single" w:sz="6" w:space="0" w:color="CCCCCC" w:frame="1"/>
+                <w:shd w:val="clear" w:color="auto" w:fill="EEEEEE"/>
+              </w:rPr>
+              <w:t>$.</w:t>
+            </w:r>
+            <w:proofErr w:type="spellStart"/>
+            <w:r>
+              <w:rPr>
+                <w:rStyle w:val="HTML0"/>
+                <w:rFonts w:ascii="Monaco" w:hAnsi="Monaco"/>
+                <w:color w:val="1F2426"/>
+                <w:sz w:val="20"/>
+                <w:szCs w:val="20"/>
+                <w:bdr w:val="single" w:sz="6" w:space="0" w:color="CCCCCC" w:frame="1"/>
+                <w:shd w:val="clear" w:color="auto" w:fill="EEEEEE"/>
+              </w:rPr>
+              <w:t>browser.chrome</w:t>
+            </w:r>
+            <w:proofErr w:type="spellEnd"/>
+            <w:r>
+              <w:rPr>
+                <w:rFonts w:ascii="Helvetica" w:hAnsi="Helvetica"/>
+                <w:color w:val="1F2426"/>
+                <w:sz w:val="18"/>
+                <w:szCs w:val="18"/>
+                <w:shd w:val="clear" w:color="auto" w:fill="EDF1F2"/>
+              </w:rPr>
+              <w:t>为</w:t>
+            </w:r>
+            <w:r>
+              <w:rPr>
+                <w:rFonts w:ascii="Helvetica" w:hAnsi="Helvetica"/>
+                <w:color w:val="1F2426"/>
+                <w:sz w:val="18"/>
+                <w:szCs w:val="18"/>
+                <w:shd w:val="clear" w:color="auto" w:fill="EDF1F2"/>
+              </w:rPr>
+              <w:t>true</w:t>
+            </w:r>
+            <w:r>
+              <w:rPr>
+                <w:rFonts w:ascii="Helvetica" w:hAnsi="Helvetica"/>
+                <w:color w:val="1F2426"/>
+                <w:sz w:val="18"/>
+                <w:szCs w:val="18"/>
+                <w:shd w:val="clear" w:color="auto" w:fill="EDF1F2"/>
+              </w:rPr>
+              <w:t>，表示当前为</w:t>
+            </w:r>
+            <w:r>
+              <w:rPr>
+                <w:rFonts w:ascii="Helvetica" w:hAnsi="Helvetica"/>
+                <w:color w:val="1F2426"/>
+                <w:sz w:val="18"/>
+                <w:szCs w:val="18"/>
+                <w:shd w:val="clear" w:color="auto" w:fill="EDF1F2"/>
+              </w:rPr>
+              <w:t>Chrome</w:t>
+            </w:r>
+            <w:r>
+              <w:rPr>
+                <w:rFonts w:ascii="Helvetica" w:hAnsi="Helvetica"/>
+                <w:color w:val="1F2426"/>
+                <w:sz w:val="18"/>
+                <w:szCs w:val="18"/>
+                <w:shd w:val="clear" w:color="auto" w:fill="EDF1F2"/>
+              </w:rPr>
+              <w:t>浏览器，</w:t>
+            </w:r>
+            <w:r>
+              <w:rPr>
+                <w:rStyle w:val="HTML0"/>
+                <w:rFonts w:ascii="Monaco" w:hAnsi="Monaco"/>
+                <w:color w:val="1F2426"/>
+                <w:sz w:val="20"/>
+                <w:szCs w:val="20"/>
+                <w:bdr w:val="single" w:sz="6" w:space="0" w:color="CCCCCC" w:frame="1"/>
+                <w:shd w:val="clear" w:color="auto" w:fill="EEEEEE"/>
+              </w:rPr>
+              <w:t>$.</w:t>
+            </w:r>
+            <w:proofErr w:type="spellStart"/>
+            <w:r>
+              <w:rPr>
+                <w:rStyle w:val="HTML0"/>
+                <w:rFonts w:ascii="Monaco" w:hAnsi="Monaco"/>
+                <w:color w:val="1F2426"/>
+                <w:sz w:val="20"/>
+                <w:szCs w:val="20"/>
+                <w:bdr w:val="single" w:sz="6" w:space="0" w:color="CCCCCC" w:frame="1"/>
+                <w:shd w:val="clear" w:color="auto" w:fill="EEEEEE"/>
+              </w:rPr>
+              <w:t>browser.mozilla</w:t>
+            </w:r>
+            <w:proofErr w:type="spellEnd"/>
+            <w:r>
+              <w:rPr>
+                <w:rFonts w:ascii="Helvetica" w:hAnsi="Helvetica"/>
+                <w:color w:val="1F2426"/>
+                <w:sz w:val="18"/>
+                <w:szCs w:val="18"/>
+                <w:shd w:val="clear" w:color="auto" w:fill="EDF1F2"/>
+              </w:rPr>
+              <w:t>为</w:t>
+            </w:r>
+            <w:r>
+              <w:rPr>
+                <w:rFonts w:ascii="Helvetica" w:hAnsi="Helvetica"/>
+                <w:color w:val="1F2426"/>
+                <w:sz w:val="18"/>
+                <w:szCs w:val="18"/>
+                <w:shd w:val="clear" w:color="auto" w:fill="EDF1F2"/>
+              </w:rPr>
+              <w:t>true</w:t>
+            </w:r>
+            <w:r>
+              <w:rPr>
+                <w:rFonts w:ascii="Helvetica" w:hAnsi="Helvetica"/>
+                <w:color w:val="1F2426"/>
+                <w:sz w:val="18"/>
+                <w:szCs w:val="18"/>
+                <w:shd w:val="clear" w:color="auto" w:fill="EDF1F2"/>
+              </w:rPr>
+              <w:t>，表示当前为火狐浏览器，还可以通过</w:t>
+            </w:r>
+            <w:r>
+              <w:rPr>
+                <w:rStyle w:val="HTML0"/>
+                <w:rFonts w:ascii="Monaco" w:hAnsi="Monaco"/>
+                <w:color w:val="1F2426"/>
+                <w:sz w:val="20"/>
+                <w:szCs w:val="20"/>
+                <w:bdr w:val="single" w:sz="6" w:space="0" w:color="CCCCCC" w:frame="1"/>
+                <w:shd w:val="clear" w:color="auto" w:fill="EEEEEE"/>
+              </w:rPr>
+              <w:t>$.</w:t>
+            </w:r>
+            <w:proofErr w:type="spellStart"/>
+            <w:r>
+              <w:rPr>
+                <w:rStyle w:val="HTML0"/>
+                <w:rFonts w:ascii="Monaco" w:hAnsi="Monaco"/>
+                <w:color w:val="1F2426"/>
+                <w:sz w:val="20"/>
+                <w:szCs w:val="20"/>
+                <w:bdr w:val="single" w:sz="6" w:space="0" w:color="CCCCCC" w:frame="1"/>
+                <w:shd w:val="clear" w:color="auto" w:fill="EEEEEE"/>
+              </w:rPr>
+              <w:t>browser.version</w:t>
+            </w:r>
+            <w:proofErr w:type="spellEnd"/>
+            <w:r>
+              <w:rPr>
+                <w:rFonts w:ascii="Helvetica" w:hAnsi="Helvetica"/>
+                <w:color w:val="1F2426"/>
+                <w:sz w:val="18"/>
+                <w:szCs w:val="18"/>
+                <w:shd w:val="clear" w:color="auto" w:fill="EDF1F2"/>
+              </w:rPr>
+              <w:t>方式获取浏览器版本信息。</w:t>
+            </w:r>
+          </w:p>
+          <w:p>
+            <w:pPr>
+              <w:rPr>
+                <w:rFonts w:hint="eastAsia"/>
+              </w:rPr>
+            </w:pPr>
+            <w:r>
+              <w:rPr>
+                <w:noProof/>
+              </w:rPr>
+              <w:drawing>
+                <wp:inline distT="0" distB="0" distL="0" distR="0">
+                  <wp:extent cx="2905125" cy="3067050"/>
+                  <wp:effectExtent l="0" t="0" r="9525" b="0"/>
+                  <wp:docPr id="57" name="图片 57" descr="http://img.mukewang.com/52e4cf7f0001d48b03770322.jpg"/>
+                  <wp:cNvGraphicFramePr>
+                    <a:graphicFrameLocks xmlns:a="http://schemas.openxmlformats.org/drawingml/2006/main" noChangeAspect="1"/>
+                  </wp:cNvGraphicFramePr>
+                  <a:graphic xmlns:a="http://schemas.openxmlformats.org/drawingml/2006/main">
+                    <a:graphicData uri="http://schemas.openxmlformats.org/drawingml/2006/picture">
+                      <pic:pic xmlns:pic="http://schemas.openxmlformats.org/drawingml/2006/picture">
+                        <pic:nvPicPr>
+                          <pic:cNvPr id="0" name="Picture 3" descr="http://img.mukewang.com/52e4cf7f0001d48b03770322.jpg"/>
+                          <pic:cNvPicPr>
+                            <a:picLocks noChangeAspect="1" noChangeArrowheads="1"/>
+                          </pic:cNvPicPr>
+                        </pic:nvPicPr>
+                        <pic:blipFill>
+                          <a:blip r:embed="rId73">
+                            <a:extLst>
+                              <a:ext uri="{28A0092B-C50C-407E-A947-70E740481C1C}">
+                                <a14:useLocalDpi xmlns:a14="http://schemas.microsoft.com/office/drawing/2010/main" val="0"/>
+                              </a:ext>
+                            </a:extLst>
+                          </a:blip>
+                          <a:srcRect/>
+                          <a:stretch>
+                            <a:fillRect/>
+                          </a:stretch>
+                        </pic:blipFill>
+                        <pic:spPr bwMode="auto">
+                          <a:xfrm>
+                            <a:off x="0" y="0"/>
+                            <a:ext cx="2905125" cy="3067050"/>
+                          </a:xfrm>
+                          <a:prstGeom prst="rect">
+                            <a:avLst/>
+                          </a:prstGeom>
+                          <a:noFill/>
+                          <a:ln>
+                            <a:noFill/>
+                          </a:ln>
+                        </pic:spPr>
+                      </pic:pic>
+                    </a:graphicData>
+                  </a:graphic>
+                </wp:inline>
+              </w:drawing>
+            </w:r>
+          </w:p>
+        </w:tc>
+        <w:tc>
+          <w:tcPr>
+            <w:tcW w:w="1250" w:type="pct"/>
+          </w:tcPr>
+          <w:p>
+            <w:r>
+              <w:rPr>
+                <w:rFonts w:hint="eastAsia"/>
+                <w:b/>
+              </w:rPr>
+              <w:t>检测对象是否为空</w:t>
+            </w:r>
+            <w:r>
+              <w:rPr>
+                <w:rFonts w:hint="eastAsia"/>
+              </w:rPr>
+              <w:t>：</w:t>
+            </w:r>
+          </w:p>
+          <w:p>
+            <w:pPr>
+              <w:pStyle w:val="a4"/>
+              <w:shd w:val="clear" w:color="auto" w:fill="EDF1F2"/>
+              <w:spacing w:before="0" w:beforeAutospacing="0" w:after="0" w:afterAutospacing="0"/>
+              <w:rPr>
+                <w:rFonts w:ascii="Helvetica" w:hAnsi="Helvetica"/>
+                <w:color w:val="1F2426"/>
+                <w:sz w:val="18"/>
+                <w:szCs w:val="18"/>
+              </w:rPr>
+            </w:pPr>
+            <w:r>
+              <w:rPr>
+                <w:rFonts w:ascii="Helvetica" w:hAnsi="Helvetica"/>
+                <w:color w:val="1F2426"/>
+                <w:sz w:val="18"/>
+                <w:szCs w:val="18"/>
+              </w:rPr>
+              <w:t>可以调用名为</w:t>
+            </w:r>
+            <w:r>
+              <w:rPr>
+                <w:rStyle w:val="HTML0"/>
+                <w:rFonts w:ascii="Monaco" w:hAnsi="Monaco"/>
+                <w:color w:val="1F2426"/>
+                <w:sz w:val="20"/>
+                <w:szCs w:val="20"/>
+                <w:bdr w:val="single" w:sz="6" w:space="0" w:color="CCCCCC" w:frame="1"/>
+                <w:shd w:val="clear" w:color="auto" w:fill="EEEEEE"/>
+              </w:rPr>
+              <w:t>$.</w:t>
+            </w:r>
+            <w:proofErr w:type="spellStart"/>
+            <w:r>
+              <w:rPr>
+                <w:rStyle w:val="HTML0"/>
+                <w:rFonts w:ascii="Monaco" w:hAnsi="Monaco"/>
+                <w:color w:val="1F2426"/>
+                <w:sz w:val="20"/>
+                <w:szCs w:val="20"/>
+                <w:bdr w:val="single" w:sz="6" w:space="0" w:color="CCCCCC" w:frame="1"/>
+                <w:shd w:val="clear" w:color="auto" w:fill="EEEEEE"/>
+              </w:rPr>
+              <w:t>isEmptyObject</w:t>
+            </w:r>
+            <w:proofErr w:type="spellEnd"/>
+            <w:r>
+              <w:rPr>
+                <w:rFonts w:ascii="Helvetica" w:hAnsi="Helvetica"/>
+                <w:color w:val="1F2426"/>
+                <w:sz w:val="18"/>
+                <w:szCs w:val="18"/>
+              </w:rPr>
+              <w:t>的工具函数，检测一个对象的内容是否为空，如果为空，则该函数返回</w:t>
+            </w:r>
+            <w:r>
+              <w:rPr>
+                <w:rFonts w:ascii="Helvetica" w:hAnsi="Helvetica"/>
+                <w:color w:val="1F2426"/>
+                <w:sz w:val="18"/>
+                <w:szCs w:val="18"/>
+              </w:rPr>
+              <w:t>true</w:t>
+            </w:r>
+            <w:r>
+              <w:rPr>
+                <w:rFonts w:ascii="Helvetica" w:hAnsi="Helvetica"/>
+                <w:color w:val="1F2426"/>
+                <w:sz w:val="18"/>
+                <w:szCs w:val="18"/>
+              </w:rPr>
+              <w:t>，否则，返回</w:t>
+            </w:r>
+            <w:r>
+              <w:rPr>
+                <w:rFonts w:ascii="Helvetica" w:hAnsi="Helvetica"/>
+                <w:color w:val="1F2426"/>
+                <w:sz w:val="18"/>
+                <w:szCs w:val="18"/>
+              </w:rPr>
+              <w:t>false</w:t>
+            </w:r>
+            <w:r>
+              <w:rPr>
+                <w:rFonts w:ascii="Helvetica" w:hAnsi="Helvetica"/>
+                <w:color w:val="1F2426"/>
+                <w:sz w:val="18"/>
+                <w:szCs w:val="18"/>
+              </w:rPr>
+              <w:t>值，调用格式如下：</w:t>
+            </w:r>
+          </w:p>
+          <w:p>
+            <w:pPr>
+              <w:pStyle w:val="a4"/>
+              <w:shd w:val="clear" w:color="auto" w:fill="EDF1F2"/>
+              <w:spacing w:before="0" w:beforeAutospacing="0" w:after="0" w:afterAutospacing="0"/>
+              <w:rPr>
+                <w:rFonts w:ascii="Helvetica" w:hAnsi="Helvetica"/>
+                <w:color w:val="1F2426"/>
+                <w:sz w:val="18"/>
+                <w:szCs w:val="18"/>
+              </w:rPr>
+            </w:pPr>
+            <w:r>
+              <w:rPr>
+                <w:rStyle w:val="a3"/>
+                <w:rFonts w:ascii="Monaco" w:hAnsi="Monaco"/>
+                <w:color w:val="1F2426"/>
+                <w:sz w:val="20"/>
+                <w:szCs w:val="20"/>
+                <w:bdr w:val="single" w:sz="6" w:space="0" w:color="CCCCCC" w:frame="1"/>
+                <w:shd w:val="clear" w:color="auto" w:fill="EEEEEE"/>
+              </w:rPr>
+              <w:t>$.</w:t>
+            </w:r>
+            <w:proofErr w:type="spellStart"/>
+            <w:r>
+              <w:rPr>
+                <w:rStyle w:val="a3"/>
+                <w:rFonts w:ascii="Monaco" w:hAnsi="Monaco"/>
+                <w:color w:val="1F2426"/>
+                <w:sz w:val="20"/>
+                <w:szCs w:val="20"/>
+                <w:bdr w:val="single" w:sz="6" w:space="0" w:color="CCCCCC" w:frame="1"/>
+                <w:shd w:val="clear" w:color="auto" w:fill="EEEEEE"/>
+              </w:rPr>
+              <w:t>isEmptyObject</w:t>
+            </w:r>
+            <w:proofErr w:type="spellEnd"/>
+            <w:r>
+              <w:rPr>
+                <w:rStyle w:val="a3"/>
+                <w:rFonts w:ascii="Monaco" w:hAnsi="Monaco"/>
+                <w:color w:val="1F2426"/>
+                <w:sz w:val="20"/>
+                <w:szCs w:val="20"/>
+                <w:bdr w:val="single" w:sz="6" w:space="0" w:color="CCCCCC" w:frame="1"/>
+                <w:shd w:val="clear" w:color="auto" w:fill="EEEEEE"/>
+              </w:rPr>
+              <w:t>(</w:t>
+            </w:r>
+            <w:proofErr w:type="spellStart"/>
+            <w:r>
+              <w:rPr>
+                <w:rStyle w:val="a3"/>
+                <w:rFonts w:ascii="Monaco" w:hAnsi="Monaco"/>
+                <w:color w:val="1F2426"/>
+                <w:sz w:val="20"/>
+                <w:szCs w:val="20"/>
+                <w:bdr w:val="single" w:sz="6" w:space="0" w:color="CCCCCC" w:frame="1"/>
+                <w:shd w:val="clear" w:color="auto" w:fill="EEEEEE"/>
+              </w:rPr>
+              <w:t>obj</w:t>
+            </w:r>
+            <w:proofErr w:type="spellEnd"/>
+            <w:r>
+              <w:rPr>
+                <w:rStyle w:val="a3"/>
+                <w:rFonts w:ascii="Monaco" w:hAnsi="Monaco"/>
+                <w:color w:val="1F2426"/>
+                <w:sz w:val="20"/>
+                <w:szCs w:val="20"/>
+                <w:bdr w:val="single" w:sz="6" w:space="0" w:color="CCCCCC" w:frame="1"/>
+                <w:shd w:val="clear" w:color="auto" w:fill="EEEEEE"/>
+              </w:rPr>
+              <w:t>);</w:t>
+            </w:r>
+          </w:p>
+          <w:p/>
+          <w:p>
+            <w:r>
+              <w:rPr>
+                <w:b/>
+              </w:rPr>
+              <w:t>检查两个元素的包含关系</w:t>
+            </w:r>
+            <w:r>
+              <w:t>：</w:t>
+            </w:r>
+          </w:p>
+          <w:p>
+            <w:pPr>
+              <w:pStyle w:val="a4"/>
+              <w:shd w:val="clear" w:color="auto" w:fill="EDF1F2"/>
+              <w:spacing w:before="0" w:beforeAutospacing="0" w:after="0" w:afterAutospacing="0"/>
+              <w:rPr>
+                <w:rFonts w:ascii="Helvetica" w:hAnsi="Helvetica"/>
+                <w:color w:val="1F2426"/>
+                <w:sz w:val="18"/>
+                <w:szCs w:val="18"/>
+              </w:rPr>
+            </w:pPr>
+            <w:r>
+              <w:rPr>
+                <w:rFonts w:ascii="Helvetica" w:hAnsi="Helvetica"/>
+                <w:color w:val="1F2426"/>
+                <w:sz w:val="18"/>
+                <w:szCs w:val="18"/>
+              </w:rPr>
+              <w:t>调用名为</w:t>
+            </w:r>
+            <w:r>
+              <w:rPr>
+                <w:rStyle w:val="HTML0"/>
+                <w:rFonts w:ascii="Monaco" w:hAnsi="Monaco"/>
+                <w:color w:val="1F2426"/>
+                <w:sz w:val="20"/>
+                <w:szCs w:val="20"/>
+                <w:bdr w:val="single" w:sz="6" w:space="0" w:color="CCCCCC" w:frame="1"/>
+                <w:shd w:val="clear" w:color="auto" w:fill="EEEEEE"/>
+              </w:rPr>
+              <w:t>$.contains</w:t>
+            </w:r>
+            <w:r>
+              <w:rPr>
+                <w:rFonts w:ascii="Helvetica" w:hAnsi="Helvetica"/>
+                <w:color w:val="1F2426"/>
+                <w:sz w:val="18"/>
+                <w:szCs w:val="18"/>
+              </w:rPr>
+              <w:t>的工具函数，能检测在一个</w:t>
+            </w:r>
+            <w:r>
+              <w:rPr>
+                <w:rFonts w:ascii="Helvetica" w:hAnsi="Helvetica"/>
+                <w:color w:val="1F2426"/>
+                <w:sz w:val="18"/>
+                <w:szCs w:val="18"/>
+              </w:rPr>
+              <w:t>DOM</w:t>
+            </w:r>
+            <w:r>
+              <w:rPr>
+                <w:rFonts w:ascii="Helvetica" w:hAnsi="Helvetica"/>
+                <w:color w:val="1F2426"/>
+                <w:sz w:val="18"/>
+                <w:szCs w:val="18"/>
+              </w:rPr>
+              <w:t>节点中是否包含另外一个</w:t>
+            </w:r>
+            <w:r>
+              <w:rPr>
+                <w:rFonts w:ascii="Helvetica" w:hAnsi="Helvetica"/>
+                <w:color w:val="1F2426"/>
+                <w:sz w:val="18"/>
+                <w:szCs w:val="18"/>
+              </w:rPr>
+              <w:t>DOM</w:t>
+            </w:r>
+            <w:r>
+              <w:rPr>
+                <w:rFonts w:ascii="Helvetica" w:hAnsi="Helvetica"/>
+                <w:color w:val="1F2426"/>
+                <w:sz w:val="18"/>
+                <w:szCs w:val="18"/>
+              </w:rPr>
+              <w:t>节点，如果包含，返回</w:t>
+            </w:r>
+            <w:r>
+              <w:rPr>
+                <w:rFonts w:ascii="Helvetica" w:hAnsi="Helvetica"/>
+                <w:color w:val="1F2426"/>
+                <w:sz w:val="18"/>
+                <w:szCs w:val="18"/>
+              </w:rPr>
+              <w:t>true</w:t>
+            </w:r>
+            <w:r>
+              <w:rPr>
+                <w:rFonts w:ascii="Helvetica" w:hAnsi="Helvetica"/>
+                <w:color w:val="1F2426"/>
+                <w:sz w:val="18"/>
+                <w:szCs w:val="18"/>
+              </w:rPr>
+              <w:t>，否则，返回</w:t>
+            </w:r>
+            <w:r>
+              <w:rPr>
+                <w:rFonts w:ascii="Helvetica" w:hAnsi="Helvetica"/>
+                <w:color w:val="1F2426"/>
+                <w:sz w:val="18"/>
+                <w:szCs w:val="18"/>
+              </w:rPr>
+              <w:t>false</w:t>
+            </w:r>
+            <w:r>
+              <w:rPr>
+                <w:rFonts w:ascii="Helvetica" w:hAnsi="Helvetica"/>
+                <w:color w:val="1F2426"/>
+                <w:sz w:val="18"/>
+                <w:szCs w:val="18"/>
+              </w:rPr>
+              <w:t>值，调用格式为：</w:t>
+            </w:r>
+          </w:p>
+          <w:p>
+            <w:pPr>
+              <w:pStyle w:val="a4"/>
+              <w:shd w:val="clear" w:color="auto" w:fill="EDF1F2"/>
+              <w:spacing w:before="0" w:beforeAutospacing="0" w:after="0" w:afterAutospacing="0"/>
+              <w:rPr>
+                <w:rFonts w:ascii="Helvetica" w:hAnsi="Helvetica"/>
+                <w:color w:val="1F2426"/>
+                <w:sz w:val="18"/>
+                <w:szCs w:val="18"/>
+              </w:rPr>
+            </w:pPr>
+            <w:r>
+              <w:rPr>
+                <w:rStyle w:val="a3"/>
+                <w:rFonts w:ascii="Monaco" w:hAnsi="Monaco"/>
+                <w:color w:val="1F2426"/>
+                <w:sz w:val="20"/>
+                <w:szCs w:val="20"/>
+                <w:bdr w:val="single" w:sz="6" w:space="0" w:color="CCCCCC" w:frame="1"/>
+                <w:shd w:val="clear" w:color="auto" w:fill="EEEEEE"/>
+              </w:rPr>
+              <w:t>$.contains (container, contained);</w:t>
+            </w:r>
+          </w:p>
+          <w:p>
+            <w:pPr>
+              <w:rPr>
+                <w:rFonts w:hint="eastAsia"/>
+              </w:rPr>
+            </w:pPr>
+          </w:p>
+          <w:p>
+            <w:r>
+              <w:rPr>
+                <w:b/>
+              </w:rPr>
+              <w:t>去除字符串左右空格</w:t>
+            </w:r>
+            <w:r>
+              <w:t>：</w:t>
+            </w:r>
+          </w:p>
+          <w:p>
+            <w:pPr>
+              <w:pStyle w:val="a4"/>
+              <w:shd w:val="clear" w:color="auto" w:fill="EDF1F2"/>
+              <w:spacing w:before="0" w:beforeAutospacing="0" w:after="0" w:afterAutospacing="0"/>
+              <w:rPr>
+                <w:rFonts w:ascii="Helvetica" w:hAnsi="Helvetica"/>
+                <w:color w:val="1F2426"/>
+                <w:sz w:val="18"/>
+                <w:szCs w:val="18"/>
+              </w:rPr>
+            </w:pPr>
+            <w:r>
+              <w:rPr>
+                <w:rFonts w:ascii="Helvetica" w:hAnsi="Helvetica"/>
+                <w:color w:val="1F2426"/>
+                <w:sz w:val="18"/>
+                <w:szCs w:val="18"/>
+              </w:rPr>
+              <w:t>调用名为</w:t>
+            </w:r>
+            <w:r>
+              <w:rPr>
+                <w:rStyle w:val="HTML0"/>
+                <w:rFonts w:ascii="Monaco" w:hAnsi="Monaco"/>
+                <w:color w:val="1F2426"/>
+                <w:sz w:val="20"/>
+                <w:szCs w:val="20"/>
+                <w:bdr w:val="single" w:sz="6" w:space="0" w:color="CCCCCC" w:frame="1"/>
+                <w:shd w:val="clear" w:color="auto" w:fill="EEEEEE"/>
+              </w:rPr>
+              <w:t>$.trim</w:t>
+            </w:r>
+            <w:r>
+              <w:rPr>
+                <w:rFonts w:ascii="Helvetica" w:hAnsi="Helvetica"/>
+                <w:color w:val="1F2426"/>
+                <w:sz w:val="18"/>
+                <w:szCs w:val="18"/>
+              </w:rPr>
+              <w:t>的工具函数，能删除字符串中左右两边的空格符，但该函数不能删除字符串中间的空格，调用格式为：</w:t>
+            </w:r>
+          </w:p>
+          <w:p>
+            <w:pPr>
+              <w:pStyle w:val="a4"/>
+              <w:shd w:val="clear" w:color="auto" w:fill="EDF1F2"/>
+              <w:spacing w:before="0" w:beforeAutospacing="0" w:after="0" w:afterAutospacing="0"/>
+              <w:rPr>
+                <w:rFonts w:ascii="Helvetica" w:hAnsi="Helvetica"/>
+                <w:color w:val="1F2426"/>
+                <w:sz w:val="18"/>
+                <w:szCs w:val="18"/>
+              </w:rPr>
+            </w:pPr>
+            <w:r>
+              <w:rPr>
+                <w:rStyle w:val="a3"/>
+                <w:rFonts w:ascii="Monaco" w:hAnsi="Monaco"/>
+                <w:color w:val="1F2426"/>
+                <w:sz w:val="20"/>
+                <w:szCs w:val="20"/>
+                <w:bdr w:val="single" w:sz="6" w:space="0" w:color="CCCCCC" w:frame="1"/>
+                <w:shd w:val="clear" w:color="auto" w:fill="EEEEEE"/>
+              </w:rPr>
+              <w:t>$.trim (</w:t>
+            </w:r>
+            <w:proofErr w:type="spellStart"/>
+            <w:r>
+              <w:rPr>
+                <w:rStyle w:val="a3"/>
+                <w:rFonts w:ascii="Monaco" w:hAnsi="Monaco"/>
+                <w:color w:val="1F2426"/>
+                <w:sz w:val="20"/>
+                <w:szCs w:val="20"/>
+                <w:bdr w:val="single" w:sz="6" w:space="0" w:color="CCCCCC" w:frame="1"/>
+                <w:shd w:val="clear" w:color="auto" w:fill="EEEEEE"/>
+              </w:rPr>
+              <w:t>str</w:t>
+            </w:r>
+            <w:proofErr w:type="spellEnd"/>
+            <w:r>
+              <w:rPr>
+                <w:rStyle w:val="a3"/>
+                <w:rFonts w:ascii="Monaco" w:hAnsi="Monaco"/>
+                <w:color w:val="1F2426"/>
+                <w:sz w:val="20"/>
+                <w:szCs w:val="20"/>
+                <w:bdr w:val="single" w:sz="6" w:space="0" w:color="CCCCCC" w:frame="1"/>
+                <w:shd w:val="clear" w:color="auto" w:fill="EEEEEE"/>
+              </w:rPr>
+              <w:t>);</w:t>
+            </w:r>
+          </w:p>
+          <w:p>
+            <w:pPr>
+              <w:rPr>
+                <w:rFonts w:hint="eastAsia"/>
+              </w:rPr>
+            </w:pPr>
+          </w:p>
+          <w:p>
+            <w:pPr>
+              <w:rPr>
+                <w:rFonts w:hint="eastAsia"/>
+              </w:rPr>
+            </w:pPr>
+          </w:p>
+        </w:tc>
+        <w:tc>
+          <w:tcPr>
+            <w:tcW w:w="1250" w:type="pct"/>
+          </w:tcPr>
+          <w:p>
+            <w:r>
+              <w:rPr>
+                <w:b/>
+              </w:rPr>
+              <w:t>扩展工具函数</w:t>
+            </w:r>
+            <w:r>
+              <w:rPr>
+                <w:rFonts w:hint="eastAsia"/>
+              </w:rPr>
+              <w:t>:</w:t>
+            </w:r>
+          </w:p>
+          <w:p>
+            <w:pPr>
+              <w:pStyle w:val="a4"/>
+              <w:shd w:val="clear" w:color="auto" w:fill="EDF1F2"/>
+              <w:spacing w:before="0" w:beforeAutospacing="0" w:after="0" w:afterAutospacing="0"/>
+              <w:rPr>
+                <w:rFonts w:ascii="Helvetica" w:hAnsi="Helvetica"/>
+                <w:color w:val="1F2426"/>
+                <w:sz w:val="18"/>
+                <w:szCs w:val="18"/>
+              </w:rPr>
+            </w:pPr>
+            <w:r>
+              <w:rPr>
+                <w:rFonts w:ascii="Helvetica" w:hAnsi="Helvetica"/>
+                <w:color w:val="1F2426"/>
+                <w:sz w:val="18"/>
+                <w:szCs w:val="18"/>
+              </w:rPr>
+              <w:t>调用名为</w:t>
+            </w:r>
+            <w:r>
+              <w:rPr>
+                <w:rStyle w:val="HTML0"/>
+                <w:rFonts w:ascii="Monaco" w:hAnsi="Monaco"/>
+                <w:color w:val="1F2426"/>
+                <w:sz w:val="20"/>
+                <w:szCs w:val="20"/>
+                <w:bdr w:val="single" w:sz="6" w:space="0" w:color="CCCCCC" w:frame="1"/>
+                <w:shd w:val="clear" w:color="auto" w:fill="EEEEEE"/>
+              </w:rPr>
+              <w:t>$. extend</w:t>
+            </w:r>
+            <w:r>
+              <w:rPr>
+                <w:rFonts w:ascii="Helvetica" w:hAnsi="Helvetica"/>
+                <w:color w:val="1F2426"/>
+                <w:sz w:val="18"/>
+                <w:szCs w:val="18"/>
+              </w:rPr>
+              <w:t>的工具函数，可以对原有的工具函数进行扩展，自定义类级别的</w:t>
+            </w:r>
+            <w:proofErr w:type="spellStart"/>
+            <w:r>
+              <w:rPr>
+                <w:rFonts w:ascii="Helvetica" w:hAnsi="Helvetica"/>
+                <w:color w:val="1F2426"/>
+                <w:sz w:val="18"/>
+                <w:szCs w:val="18"/>
+              </w:rPr>
+              <w:t>jQuery</w:t>
+            </w:r>
+            <w:proofErr w:type="spellEnd"/>
+            <w:r>
+              <w:rPr>
+                <w:rFonts w:ascii="Helvetica" w:hAnsi="Helvetica"/>
+                <w:color w:val="1F2426"/>
+                <w:sz w:val="18"/>
+                <w:szCs w:val="18"/>
+              </w:rPr>
+              <w:t>插件，调用格式为：</w:t>
+            </w:r>
+          </w:p>
+          <w:p>
+            <w:pPr>
+              <w:pStyle w:val="a4"/>
+              <w:shd w:val="clear" w:color="auto" w:fill="EDF1F2"/>
+              <w:spacing w:before="0" w:beforeAutospacing="0" w:after="0" w:afterAutospacing="0"/>
+              <w:rPr>
+                <w:rStyle w:val="a3"/>
+                <w:rFonts w:ascii="Monaco" w:hAnsi="Monaco"/>
+                <w:color w:val="1F2426"/>
+                <w:sz w:val="20"/>
+                <w:szCs w:val="20"/>
+                <w:bdr w:val="single" w:sz="6" w:space="0" w:color="CCCCCC" w:frame="1"/>
+                <w:shd w:val="clear" w:color="auto" w:fill="EEEEEE"/>
+              </w:rPr>
+            </w:pPr>
+            <w:r>
+              <w:rPr>
+                <w:rStyle w:val="a3"/>
+                <w:rFonts w:ascii="Monaco" w:hAnsi="Monaco"/>
+                <w:color w:val="1F2426"/>
+                <w:sz w:val="20"/>
+                <w:szCs w:val="20"/>
+                <w:bdr w:val="single" w:sz="6" w:space="0" w:color="CCCCCC" w:frame="1"/>
+                <w:shd w:val="clear" w:color="auto" w:fill="EEEEEE"/>
+              </w:rPr>
+              <w:t>$.</w:t>
+            </w:r>
+            <w:r>
+              <w:rPr>
+                <w:rStyle w:val="apple-converted-space"/>
+                <w:rFonts w:ascii="Monaco" w:hAnsi="Monaco"/>
+                <w:color w:val="1F2426"/>
+                <w:sz w:val="20"/>
+                <w:szCs w:val="20"/>
+                <w:bdr w:val="single" w:sz="6" w:space="0" w:color="CCCCCC" w:frame="1"/>
+                <w:shd w:val="clear" w:color="auto" w:fill="EEEEEE"/>
+              </w:rPr>
+              <w:t> </w:t>
+            </w:r>
+            <w:r>
+              <w:rPr>
+                <w:rStyle w:val="a3"/>
+                <w:rFonts w:ascii="Monaco" w:hAnsi="Monaco"/>
+                <w:color w:val="1F2426"/>
+                <w:sz w:val="20"/>
+                <w:szCs w:val="20"/>
+                <w:bdr w:val="single" w:sz="6" w:space="0" w:color="CCCCCC" w:frame="1"/>
+                <w:shd w:val="clear" w:color="auto" w:fill="EEEEEE"/>
+              </w:rPr>
+              <w:t>extend ({options});</w:t>
+            </w:r>
+          </w:p>
+          <w:p>
+            <w:pPr>
+              <w:pStyle w:val="a4"/>
+              <w:shd w:val="clear" w:color="auto" w:fill="EDF1F2"/>
+              <w:spacing w:before="0" w:beforeAutospacing="0" w:after="0" w:afterAutospacing="0"/>
+              <w:rPr>
+                <w:rFonts w:ascii="Helvetica" w:hAnsi="Helvetica"/>
+                <w:color w:val="1F2426"/>
+                <w:sz w:val="18"/>
+                <w:szCs w:val="18"/>
+              </w:rPr>
+            </w:pPr>
+            <w:r>
+              <w:rPr>
+                <w:rFonts w:ascii="Helvetica" w:hAnsi="Helvetica"/>
+                <w:color w:val="1F2426"/>
+                <w:sz w:val="18"/>
+                <w:szCs w:val="18"/>
+              </w:rPr>
+              <w:t>参数</w:t>
+            </w:r>
+            <w:r>
+              <w:rPr>
+                <w:rFonts w:ascii="Helvetica" w:hAnsi="Helvetica"/>
+                <w:color w:val="1F2426"/>
+                <w:sz w:val="18"/>
+                <w:szCs w:val="18"/>
+              </w:rPr>
+              <w:t>options</w:t>
+            </w:r>
+            <w:r>
+              <w:rPr>
+                <w:rFonts w:ascii="Helvetica" w:hAnsi="Helvetica"/>
+                <w:color w:val="1F2426"/>
+                <w:sz w:val="18"/>
+                <w:szCs w:val="18"/>
+              </w:rPr>
+              <w:t>表示自定义插件的函数内容</w:t>
+            </w:r>
+          </w:p>
+          <w:p>
+            <w:pPr>
+              <w:rPr>
+                <w:rFonts w:hint="eastAsia"/>
+              </w:rPr>
+            </w:pPr>
+            <w:r>
+              <w:rPr>
+                <w:noProof/>
+              </w:rPr>
+              <w:drawing>
+                <wp:inline distT="0" distB="0" distL="0" distR="0" wp14:anchorId="21F95CD6" wp14:editId="64EE2381">
+                  <wp:extent cx="3133725" cy="3609975"/>
+                  <wp:effectExtent l="0" t="0" r="9525" b="9525"/>
+                  <wp:docPr id="58" name="图片 58"/>
+                  <wp:cNvGraphicFramePr>
+                    <a:graphicFrameLocks xmlns:a="http://schemas.openxmlformats.org/drawingml/2006/main" noChangeAspect="1"/>
+                  </wp:cNvGraphicFramePr>
+                  <a:graphic xmlns:a="http://schemas.openxmlformats.org/drawingml/2006/main">
+                    <a:graphicData uri="http://schemas.openxmlformats.org/drawingml/2006/picture">
+                      <pic:pic xmlns:pic="http://schemas.openxmlformats.org/drawingml/2006/picture">
+                        <pic:nvPicPr>
+                          <pic:cNvPr id="1" name=""/>
+                          <pic:cNvPicPr/>
+                        </pic:nvPicPr>
+                        <pic:blipFill>
+                          <a:blip r:embed="rId74"/>
+                          <a:stretch>
+                            <a:fillRect/>
+                          </a:stretch>
+                        </pic:blipFill>
+                        <pic:spPr>
+                          <a:xfrm>
+                            <a:off x="0" y="0"/>
+                            <a:ext cx="3133725" cy="3609975"/>
+                          </a:xfrm>
+                          <a:prstGeom prst="rect">
+                            <a:avLst/>
+                          </a:prstGeom>
+                        </pic:spPr>
+                      </pic:pic>
+                    </a:graphicData>
+                  </a:graphic>
+                </wp:inline>
+              </w:drawing>
+            </w:r>
+          </w:p>
+        </w:tc>
+        <w:tc>
+          <w:tcPr>
+            <w:tcW w:w="1250" w:type="pct"/>
+          </w:tcPr>
+          <w:p>
+            <w:r>
+              <w:rPr>
+                <w:rFonts w:hint="eastAsia"/>
+                <w:b/>
+              </w:rPr>
+              <w:t>扩展</w:t>
+            </w:r>
+            <w:r>
+              <w:rPr>
+                <w:rFonts w:hint="eastAsia"/>
+                <w:b/>
+              </w:rPr>
+              <w:t>object</w:t>
+            </w:r>
+            <w:r>
+              <w:rPr>
+                <w:rFonts w:hint="eastAsia"/>
+                <w:b/>
+              </w:rPr>
+              <w:t>对象</w:t>
+            </w:r>
+            <w:r>
+              <w:rPr>
+                <w:rFonts w:hint="eastAsia"/>
+              </w:rPr>
+              <w:t>：</w:t>
+            </w:r>
+          </w:p>
+          <w:p>
+            <w:pPr>
+              <w:pStyle w:val="a4"/>
+              <w:shd w:val="clear" w:color="auto" w:fill="EDF1F2"/>
+              <w:spacing w:before="0" w:beforeAutospacing="0" w:after="0" w:afterAutospacing="0"/>
+              <w:rPr>
+                <w:rFonts w:ascii="Helvetica" w:hAnsi="Helvetica"/>
+                <w:color w:val="1F2426"/>
+                <w:sz w:val="18"/>
+                <w:szCs w:val="18"/>
+              </w:rPr>
+            </w:pPr>
+            <w:r>
+              <w:rPr>
+                <w:rStyle w:val="HTML0"/>
+                <w:rFonts w:ascii="Monaco" w:hAnsi="Monaco"/>
+                <w:color w:val="1F2426"/>
+                <w:sz w:val="20"/>
+                <w:szCs w:val="20"/>
+                <w:bdr w:val="single" w:sz="6" w:space="0" w:color="CCCCCC" w:frame="1"/>
+                <w:shd w:val="clear" w:color="auto" w:fill="EEEEEE"/>
+              </w:rPr>
+              <w:t>$.extend</w:t>
+            </w:r>
+            <w:r>
+              <w:rPr>
+                <w:rFonts w:ascii="Helvetica" w:hAnsi="Helvetica"/>
+                <w:color w:val="1F2426"/>
+                <w:sz w:val="18"/>
+                <w:szCs w:val="18"/>
+              </w:rPr>
+              <w:t>扩展工具函数外，还可以扩展原有的</w:t>
+            </w:r>
+            <w:r>
+              <w:rPr>
+                <w:rStyle w:val="HTML0"/>
+                <w:rFonts w:ascii="Monaco" w:hAnsi="Monaco"/>
+                <w:color w:val="1F2426"/>
+                <w:sz w:val="20"/>
+                <w:szCs w:val="20"/>
+                <w:bdr w:val="single" w:sz="6" w:space="0" w:color="CCCCCC" w:frame="1"/>
+                <w:shd w:val="clear" w:color="auto" w:fill="EEEEEE"/>
+              </w:rPr>
+              <w:t>Object</w:t>
+            </w:r>
+            <w:r>
+              <w:rPr>
+                <w:rFonts w:ascii="Helvetica" w:hAnsi="Helvetica"/>
+                <w:color w:val="1F2426"/>
+                <w:sz w:val="18"/>
+                <w:szCs w:val="18"/>
+              </w:rPr>
+              <w:t>对象，在扩展对象时，两个对象将进行合并，</w:t>
+            </w:r>
+            <w:r>
+              <w:rPr>
+                <w:rFonts w:ascii="Helvetica" w:hAnsi="Helvetica"/>
+                <w:color w:val="FF0000"/>
+                <w:sz w:val="18"/>
+                <w:szCs w:val="18"/>
+              </w:rPr>
+              <w:t>当存在相同属性名时，后者将覆盖前者</w:t>
+            </w:r>
+            <w:r>
+              <w:rPr>
+                <w:rFonts w:ascii="Helvetica" w:hAnsi="Helvetica"/>
+                <w:color w:val="1F2426"/>
+                <w:sz w:val="18"/>
+                <w:szCs w:val="18"/>
+              </w:rPr>
+              <w:t>，调用格式为：</w:t>
+            </w:r>
+          </w:p>
+          <w:p>
+            <w:pPr>
+              <w:pStyle w:val="a4"/>
+              <w:shd w:val="clear" w:color="auto" w:fill="EDF1F2"/>
+              <w:spacing w:before="0" w:beforeAutospacing="0" w:after="0" w:afterAutospacing="0"/>
+              <w:rPr>
+                <w:rStyle w:val="a3"/>
+                <w:rFonts w:ascii="Monaco" w:hAnsi="Monaco"/>
+                <w:color w:val="1F2426"/>
+                <w:sz w:val="20"/>
+                <w:szCs w:val="20"/>
+                <w:bdr w:val="single" w:sz="6" w:space="0" w:color="CCCCCC" w:frame="1"/>
+                <w:shd w:val="clear" w:color="auto" w:fill="EEEEEE"/>
+              </w:rPr>
+            </w:pPr>
+            <w:r>
+              <w:rPr>
+                <w:rStyle w:val="a3"/>
+                <w:rFonts w:ascii="Monaco" w:hAnsi="Monaco"/>
+                <w:color w:val="1F2426"/>
+                <w:sz w:val="20"/>
+                <w:szCs w:val="20"/>
+                <w:bdr w:val="single" w:sz="6" w:space="0" w:color="CCCCCC" w:frame="1"/>
+                <w:shd w:val="clear" w:color="auto" w:fill="EEEEEE"/>
+              </w:rPr>
+              <w:t>$.</w:t>
+            </w:r>
+            <w:r>
+              <w:rPr>
+                <w:rStyle w:val="apple-converted-space"/>
+                <w:rFonts w:ascii="Monaco" w:hAnsi="Monaco"/>
+                <w:color w:val="1F2426"/>
+                <w:sz w:val="20"/>
+                <w:szCs w:val="20"/>
+                <w:bdr w:val="single" w:sz="6" w:space="0" w:color="CCCCCC" w:frame="1"/>
+                <w:shd w:val="clear" w:color="auto" w:fill="EEEEEE"/>
+              </w:rPr>
+              <w:t> </w:t>
+            </w:r>
+            <w:r>
+              <w:rPr>
+                <w:rStyle w:val="a3"/>
+                <w:rFonts w:ascii="Monaco" w:hAnsi="Monaco"/>
+                <w:color w:val="1F2426"/>
+                <w:sz w:val="20"/>
+                <w:szCs w:val="20"/>
+                <w:bdr w:val="single" w:sz="6" w:space="0" w:color="CCCCCC" w:frame="1"/>
+                <w:shd w:val="clear" w:color="auto" w:fill="EEEEEE"/>
+              </w:rPr>
+              <w:t>extend (obj1,obj2,…</w:t>
+            </w:r>
+            <w:proofErr w:type="spellStart"/>
+            <w:r>
+              <w:rPr>
+                <w:rStyle w:val="a3"/>
+                <w:rFonts w:ascii="Monaco" w:hAnsi="Monaco"/>
+                <w:color w:val="1F2426"/>
+                <w:sz w:val="20"/>
+                <w:szCs w:val="20"/>
+                <w:bdr w:val="single" w:sz="6" w:space="0" w:color="CCCCCC" w:frame="1"/>
+                <w:shd w:val="clear" w:color="auto" w:fill="EEEEEE"/>
+              </w:rPr>
+              <w:t>objN</w:t>
+            </w:r>
+            <w:proofErr w:type="spellEnd"/>
+            <w:r>
+              <w:rPr>
+                <w:rStyle w:val="a3"/>
+                <w:rFonts w:ascii="Monaco" w:hAnsi="Monaco"/>
+                <w:color w:val="1F2426"/>
+                <w:sz w:val="20"/>
+                <w:szCs w:val="20"/>
+                <w:bdr w:val="single" w:sz="6" w:space="0" w:color="CCCCCC" w:frame="1"/>
+                <w:shd w:val="clear" w:color="auto" w:fill="EEEEEE"/>
+              </w:rPr>
+              <w:t>);</w:t>
+            </w:r>
+          </w:p>
+          <w:p>
+            <w:pPr>
+              <w:pStyle w:val="a4"/>
+              <w:shd w:val="clear" w:color="auto" w:fill="EDF1F2"/>
+              <w:spacing w:before="0" w:beforeAutospacing="0" w:after="0" w:afterAutospacing="0"/>
+              <w:rPr>
+                <w:rFonts w:ascii="Helvetica" w:hAnsi="Helvetica"/>
+                <w:color w:val="1F2426"/>
+                <w:sz w:val="18"/>
+                <w:szCs w:val="18"/>
+              </w:rPr>
+            </w:pPr>
+            <w:r>
+              <w:rPr>
+                <w:rFonts w:ascii="Helvetica" w:hAnsi="Helvetica"/>
+                <w:color w:val="1F2426"/>
+                <w:sz w:val="18"/>
+                <w:szCs w:val="18"/>
+              </w:rPr>
+              <w:t>参数</w:t>
+            </w:r>
+            <w:r>
+              <w:rPr>
+                <w:rFonts w:ascii="Helvetica" w:hAnsi="Helvetica"/>
+                <w:color w:val="1F2426"/>
+                <w:sz w:val="18"/>
+                <w:szCs w:val="18"/>
+              </w:rPr>
+              <w:t>obj1</w:t>
+            </w:r>
+            <w:r>
+              <w:rPr>
+                <w:rFonts w:ascii="Helvetica" w:hAnsi="Helvetica"/>
+                <w:color w:val="1F2426"/>
+                <w:sz w:val="18"/>
+                <w:szCs w:val="18"/>
+              </w:rPr>
+              <w:t>至</w:t>
+            </w:r>
+            <w:proofErr w:type="spellStart"/>
+            <w:r>
+              <w:rPr>
+                <w:rFonts w:ascii="Helvetica" w:hAnsi="Helvetica"/>
+                <w:color w:val="1F2426"/>
+                <w:sz w:val="18"/>
+                <w:szCs w:val="18"/>
+              </w:rPr>
+              <w:t>objN</w:t>
+            </w:r>
+            <w:proofErr w:type="spellEnd"/>
+            <w:r>
+              <w:rPr>
+                <w:rFonts w:ascii="Helvetica" w:hAnsi="Helvetica"/>
+                <w:color w:val="1F2426"/>
+                <w:sz w:val="18"/>
+                <w:szCs w:val="18"/>
+              </w:rPr>
+              <w:t>表示需要合并的各个原有对象。</w:t>
+            </w:r>
+          </w:p>
+          <w:p>
+            <w:r>
+              <w:rPr>
+                <w:noProof/>
+              </w:rPr>
+              <w:drawing>
+                <wp:inline distT="0" distB="0" distL="0" distR="0">
+                  <wp:extent cx="3152775" cy="3219450"/>
+                  <wp:effectExtent l="0" t="0" r="9525" b="0"/>
+                  <wp:docPr id="67" name="图片 67" descr="http://img.mukewang.com/52e4dbff0001c35405140338.jpg"/>
+                  <wp:cNvGraphicFramePr>
+                    <a:graphicFrameLocks xmlns:a="http://schemas.openxmlformats.org/drawingml/2006/main" noChangeAspect="1"/>
+                  </wp:cNvGraphicFramePr>
+                  <a:graphic xmlns:a="http://schemas.openxmlformats.org/drawingml/2006/main">
+                    <a:graphicData uri="http://schemas.openxmlformats.org/drawingml/2006/picture">
+                      <pic:pic xmlns:pic="http://schemas.openxmlformats.org/drawingml/2006/picture">
+                        <pic:nvPicPr>
+                          <pic:cNvPr id="0" name="Picture 5" descr="http://img.mukewang.com/52e4dbff0001c35405140338.jpg"/>
+                          <pic:cNvPicPr>
+                            <a:picLocks noChangeAspect="1" noChangeArrowheads="1"/>
+                          </pic:cNvPicPr>
+                        </pic:nvPicPr>
+                        <pic:blipFill>
+                          <a:blip r:embed="rId75">
+                            <a:extLst>
+                              <a:ext uri="{28A0092B-C50C-407E-A947-70E740481C1C}">
+                                <a14:useLocalDpi xmlns:a14="http://schemas.microsoft.com/office/drawing/2010/main" val="0"/>
+                              </a:ext>
+                            </a:extLst>
+                          </a:blip>
+                          <a:srcRect/>
+                          <a:stretch>
+                            <a:fillRect/>
+                          </a:stretch>
+                        </pic:blipFill>
+                        <pic:spPr bwMode="auto">
+                          <a:xfrm>
+                            <a:off x="0" y="0"/>
+                            <a:ext cx="3152775" cy="3219450"/>
+                          </a:xfrm>
+                          <a:prstGeom prst="rect">
+                            <a:avLst/>
+                          </a:prstGeom>
+                          <a:noFill/>
+                          <a:ln>
+                            <a:noFill/>
+                          </a:ln>
+                        </pic:spPr>
+                      </pic:pic>
+                    </a:graphicData>
+                  </a:graphic>
+                </wp:inline>
+              </w:drawing>
+            </w:r>
+          </w:p>
+          <w:p>
+            <w:pPr>
+              <w:rPr>
+                <w:rFonts w:hint="eastAsia"/>
+              </w:rPr>
+            </w:pPr>
+          </w:p>
+        </w:tc>
+      </w:tr>
+    </w:tbl>
+    <w:p>
+      <w:pPr>
+        <w:rPr>
+          <w:rFonts w:hint="eastAsia"/>
+        </w:rPr>
+      </w:pPr>
+      <w:bookmarkStart w:id="0" w:name="_GoBack"/>
+      <w:bookmarkEnd w:id="0"/>
+    </w:p>
     <w:sectPr>
       <w:pgSz w:w="11906" w:h="16838"/>
       <w:pgMar w:top="1440" w:right="1800" w:bottom="1440" w:left="1800" w:header="851" w:footer="992" w:gutter="0"/>
@@ -22629,6 +24003,11 @@
       </w:tblCellMar>
     </w:tblPr>
   </w:style>
+  <w:style w:type="character" w:customStyle="1" w:styleId="apple-converted-space">
+    <w:name w:val="apple-converted-space"/>
+    <w:basedOn w:val="a0"/>
+    <w:rsid w:val="0025640D"/>
+  </w:style>
 </w:styles>
 </file>
 

</xml_diff>